<commit_message>
Problems statements + Overview
</commit_message>
<xml_diff>
--- a/Anime Project.docx
+++ b/Anime Project.docx
@@ -713,13 +713,7 @@
         <w:pStyle w:val="paragraph"/>
       </w:pPr>
       <w:r>
-        <w:t xml:space="preserve">Our motivation is </w:t>
-      </w:r>
-      <w:r>
-        <w:t>finic</w:t>
-      </w:r>
-      <w:r>
-        <w:t xml:space="preserve">al and belief in the idea because of </w:t>
+        <w:t xml:space="preserve">Our motivation is finical and belief in the idea because of </w:t>
       </w:r>
       <w:r>
         <w:t xml:space="preserve">the excitement it gives to all the </w:t>
@@ -1660,12 +1654,13 @@
     <w:p>
       <w:pPr>
         <w:pStyle w:val="Section"/>
+        <w:numPr>
+          <w:ilvl w:val="1"/>
+          <w:numId w:val="39"/>
+        </w:numPr>
       </w:pPr>
       <w:bookmarkStart w:id="10" w:name="_Toc310349225"/>
       <w:r>
-        <w:t xml:space="preserve">1.1 </w:t>
-      </w:r>
-      <w:r>
         <w:t>Overview</w:t>
       </w:r>
       <w:bookmarkEnd w:id="10"/>
@@ -1674,13 +1669,29 @@
       <w:pPr>
         <w:pStyle w:val="paragraph"/>
       </w:pPr>
+      <w:r>
+        <w:t>We’re going to explain the basic approach for this project in a list of reasons.</w:t>
+      </w:r>
+    </w:p>
+    <w:p>
+      <w:pPr>
+        <w:pStyle w:val="paragraph"/>
+      </w:pPr>
     </w:p>
     <w:p>
       <w:pPr>
         <w:pStyle w:val="Subsection"/>
       </w:pPr>
       <w:r>
-        <w:t>Fulfillment</w:t>
+        <w:t>New Era</w:t>
+      </w:r>
+    </w:p>
+    <w:p>
+      <w:pPr>
+        <w:pStyle w:val="paragraph"/>
+      </w:pPr>
+      <w:r>
+        <w:t>Especially for this project we took our skills further and exceeded our limitations and expectations, so we specifically used technologies that are more advanced than the common technologies used to be in university graduation projects, the whole point of this approach is to relief ourselves for the long run; especially because this graduation project will be turned into a real business in the future.</w:t>
       </w:r>
     </w:p>
     <w:p>
@@ -1696,19 +1707,26 @@
     <w:p>
       <w:pPr>
         <w:pStyle w:val="Subsection"/>
-        <w:numPr>
-          <w:ilvl w:val="0"/>
-          <w:numId w:val="0"/>
-        </w:numPr>
-        <w:ind w:left="720" w:hanging="720"/>
-      </w:pPr>
-    </w:p>
-    <w:p>
-      <w:pPr>
-        <w:pStyle w:val="Subsection"/>
-      </w:pPr>
-      <w:r>
-        <w:t>Money Making Machines</w:t>
+      </w:pPr>
+      <w:r>
+        <w:t>The Community</w:t>
+      </w:r>
+    </w:p>
+    <w:p>
+      <w:pPr>
+        <w:pStyle w:val="paragraph"/>
+      </w:pPr>
+      <w:r>
+        <w:t xml:space="preserve">As we’ve already discussed this project will directly help introverted Anime fans and AMV editors </w:t>
+      </w:r>
+      <w:r>
+        <w:t xml:space="preserve">both financially and socially, as well as nowadays people on social media tend to enjoy the type of content that we plan on embracing. Judging from the researches that we have read it shows that a platform such as the one we’re planning making will be very helpful and needed for such a large fanbase (200 </w:t>
+      </w:r>
+      <w:r>
+        <w:t>million</w:t>
+      </w:r>
+      <w:r>
+        <w:t xml:space="preserve"> and growing exponentially).</w:t>
       </w:r>
     </w:p>
     <w:p>
@@ -1806,206 +1824,409 @@
       </w:pPr>
       <w:bookmarkStart w:id="11" w:name="_Toc310349226"/>
       <w:r>
+        <w:t>Problem Statement</w:t>
+      </w:r>
+      <w:bookmarkEnd w:id="11"/>
+      <w:r>
+        <w:t xml:space="preserve"> </w:t>
+      </w:r>
+    </w:p>
+    <w:p>
+      <w:pPr>
+        <w:pStyle w:val="Section"/>
+      </w:pPr>
+    </w:p>
+    <w:p>
+      <w:pPr>
+        <w:pStyle w:val="paragraph"/>
+      </w:pPr>
+      <w:r>
+        <w:t>We listed the reasons as subsections ordered by importance.</w:t>
+      </w:r>
+    </w:p>
+    <w:p/>
+    <w:p>
+      <w:pPr>
+        <w:pStyle w:val="Subsection"/>
+      </w:pPr>
+      <w:r>
+        <w:t xml:space="preserve">Fulfillment </w:t>
+      </w:r>
+    </w:p>
+    <w:p>
+      <w:pPr>
+        <w:pStyle w:val="paragraph"/>
+      </w:pPr>
+      <w:r>
+        <w:t>S</w:t>
+      </w:r>
+      <w:r>
+        <w:t>tudy</w:t>
+      </w:r>
+      <w:r>
+        <w:t xml:space="preserve"> shows that many introverts tend to relate to Japanese media (e. g. Manga, Anime),</w:t>
+      </w:r>
+    </w:p>
+    <w:p>
+      <w:pPr>
+        <w:pStyle w:val="paragraph"/>
+      </w:pPr>
+      <w:r>
+        <w:t xml:space="preserve">And this study done in many </w:t>
+      </w:r>
+      <w:r>
+        <w:t xml:space="preserve">foreign </w:t>
+      </w:r>
+      <w:r>
+        <w:t xml:space="preserve">countries including the U.K. and the U.S.A and recently </w:t>
+      </w:r>
+    </w:p>
+    <w:p>
+      <w:pPr>
+        <w:pStyle w:val="paragraph"/>
+      </w:pPr>
+      <w:r>
+        <w:t xml:space="preserve">in </w:t>
+      </w:r>
+      <w:r>
+        <w:t>Arab states of the Persian Gulf</w:t>
+      </w:r>
+      <w:r>
+        <w:t xml:space="preserve"> (the Gulf countries).</w:t>
+      </w:r>
+    </w:p>
+    <w:p>
+      <w:pPr>
+        <w:pStyle w:val="paragraph"/>
+      </w:pPr>
+      <w:r>
+        <w:t>around 100 million people watch anime. And it is increasing exponentially day by day</w:t>
+      </w:r>
+      <w:r>
+        <w:t xml:space="preserve">, </w:t>
+      </w:r>
+    </w:p>
+    <w:p>
+      <w:pPr>
+        <w:pStyle w:val="paragraph"/>
+      </w:pPr>
+      <w:r>
+        <w:t>especially in this period of time.</w:t>
+      </w:r>
+    </w:p>
+    <w:p>
+      <w:pPr>
+        <w:pStyle w:val="paragraph"/>
+      </w:pPr>
+      <w:r>
+        <w:t xml:space="preserve">So, we aim fulfill these people by making an application that will help them make new </w:t>
+      </w:r>
+    </w:p>
+    <w:p>
+      <w:pPr>
+        <w:pStyle w:val="paragraph"/>
+      </w:pPr>
+      <w:r>
+        <w:t xml:space="preserve">connections and communicate with people from all around the world sharing similar </w:t>
+      </w:r>
+    </w:p>
+    <w:p>
+      <w:pPr>
+        <w:pStyle w:val="paragraph"/>
+      </w:pPr>
+      <w:r>
+        <w:t>interests.</w:t>
+      </w:r>
+    </w:p>
+    <w:p>
+      <w:pPr>
+        <w:pStyle w:val="paragraph"/>
+      </w:pPr>
+    </w:p>
+    <w:p>
+      <w:pPr>
+        <w:pStyle w:val="Subsection"/>
+      </w:pPr>
+      <w:r>
+        <w:t>Money Making Machines</w:t>
+      </w:r>
+    </w:p>
+    <w:p>
+      <w:pPr>
+        <w:pStyle w:val="paragraph"/>
+      </w:pPr>
+      <w:r>
+        <w:t xml:space="preserve">In recent years the most popular anime studios (e. g. Mad House, Ufotable, Kyoto Animation) have created a new marketing scheme that is adaptable to new trends which is whenever that they plan to animate new Mangas, they work on a short exciting </w:t>
+      </w:r>
+      <w:r>
+        <w:t>trailer</w:t>
+      </w:r>
+      <w:r>
+        <w:t xml:space="preserve"> and pay anime related pages on popular social medias to post a meme (Funny picture / video) or an AMV, now these pages usually relay on making the AMV on a computer with paid software for editing and spending around (1-5) hours on making the AMV even more exciting </w:t>
+      </w:r>
+    </w:p>
+    <w:p>
+      <w:pPr>
+        <w:pStyle w:val="paragraph"/>
+      </w:pPr>
+    </w:p>
+    <w:p>
+      <w:pPr>
+        <w:pStyle w:val="Subsection"/>
+      </w:pPr>
+    </w:p>
+    <w:p>
+      <w:pPr>
+        <w:pStyle w:val="Section"/>
+      </w:pPr>
+    </w:p>
+    <w:p>
+      <w:pPr>
+        <w:pStyle w:val="Section"/>
+      </w:pPr>
+    </w:p>
+    <w:p>
+      <w:pPr>
+        <w:pStyle w:val="paragraph"/>
+      </w:pPr>
+    </w:p>
+    <w:p>
+      <w:pPr>
+        <w:pStyle w:val="paragraph"/>
+      </w:pPr>
+    </w:p>
+    <w:p>
+      <w:pPr>
+        <w:pStyle w:val="paragraph"/>
+      </w:pPr>
+    </w:p>
+    <w:p>
+      <w:pPr>
+        <w:pStyle w:val="paragraph"/>
+      </w:pPr>
+    </w:p>
+    <w:p>
+      <w:pPr>
+        <w:pStyle w:val="Section"/>
+        <w:numPr>
+          <w:ilvl w:val="1"/>
+          <w:numId w:val="37"/>
+        </w:numPr>
+      </w:pPr>
+      <w:bookmarkStart w:id="12" w:name="_Toc310349227"/>
+      <w:r>
+        <w:t>Related Work</w:t>
+      </w:r>
+      <w:bookmarkEnd w:id="12"/>
+    </w:p>
+    <w:p>
+      <w:pPr>
+        <w:pStyle w:val="Subsection"/>
+      </w:pPr>
+      <w:r>
+        <w:t>Amino</w:t>
+      </w:r>
+    </w:p>
+    <w:p>
+      <w:pPr>
+        <w:pStyle w:val="paragraph"/>
+      </w:pPr>
+      <w:r>
+        <w:t xml:space="preserve">Amino has one of the worst UI designs that we have ever seen; which made the whole application very unappealing to any user, which clearly explains why the application has a limited following, however Amino’s vision was to create a community-based application mimicking </w:t>
+      </w:r>
+      <w:r>
+        <w:t>reddit</w:t>
+      </w:r>
+      <w:r>
+        <w:t>, although Amino was successful only in a handful of communities and to be precise it found success in Anime related communities</w:t>
+      </w:r>
+    </w:p>
+    <w:p>
+      <w:pPr>
+        <w:pStyle w:val="paragraph"/>
+      </w:pPr>
+      <w:r>
+        <w:t xml:space="preserve">Now the question is </w:t>
+      </w:r>
+      <w:r>
+        <w:rPr>
+          <w:b/>
+          <w:bCs w:val="0"/>
+        </w:rPr>
+        <w:t>why would anyone leave Amino and come to our application?</w:t>
+      </w:r>
+    </w:p>
+    <w:p>
+      <w:pPr>
+        <w:pStyle w:val="paragraph"/>
+      </w:pPr>
+      <w:r>
+        <w:t>The answer is very simple they won’t…</w:t>
+      </w:r>
+    </w:p>
+    <w:p>
+      <w:pPr>
+        <w:pStyle w:val="paragraph"/>
+      </w:pPr>
+      <w:r>
+        <w:t>From a user’s perspective no one cares if they have two applications similar to each other, however they definitely will have a favorite application, and this is our goal.</w:t>
+      </w:r>
+    </w:p>
+    <w:p>
+      <w:pPr>
+        <w:pStyle w:val="paragraph"/>
+        <w:rPr>
+          <w:b/>
+          <w:bCs w:val="0"/>
+        </w:rPr>
+      </w:pPr>
+      <w:r>
+        <w:rPr>
+          <w:b/>
+          <w:bCs w:val="0"/>
+        </w:rPr>
+        <w:t>What would make our application better?</w:t>
+      </w:r>
+    </w:p>
+    <w:p>
+      <w:pPr>
+        <w:pStyle w:val="paragraph"/>
+      </w:pPr>
+      <w:r>
+        <w:t xml:space="preserve">If anyone tries to use Amino, they will have a difficult time navigating the application, since it is a teasing task to learn how to use such an application (Amino) </w:t>
+      </w:r>
+      <w:r>
+        <w:t xml:space="preserve">so </w:t>
+      </w:r>
+      <w:r>
+        <w:rPr>
+          <w:u w:val="single"/>
+        </w:rPr>
+        <w:t>we plan on fixing the problem.</w:t>
+      </w:r>
+    </w:p>
+    <w:p>
+      <w:pPr>
+        <w:pStyle w:val="paragraph"/>
+      </w:pPr>
+      <w:r>
+        <w:t xml:space="preserve">Amino has a circular design, which means literally </w:t>
+      </w:r>
+      <w:r>
+        <w:t>you can loop inside the application which makes it very confusing for the user.</w:t>
+      </w:r>
+    </w:p>
+    <w:p>
+      <w:pPr>
+        <w:pStyle w:val="paragraph"/>
+      </w:pPr>
+      <w:r>
+        <w:t>It is very obvious that you will need to provide an easy and smooth chatting between the community members, which in Amino it’s a terrible experience.</w:t>
+      </w:r>
+    </w:p>
+    <w:p>
+      <w:pPr>
+        <w:pStyle w:val="paragraph"/>
+        <w:rPr>
+          <w:b/>
+          <w:bCs w:val="0"/>
+        </w:rPr>
+      </w:pPr>
+      <w:r>
+        <w:rPr>
+          <w:b/>
+          <w:bCs w:val="0"/>
+        </w:rPr>
+        <w:t>Fixing the problem</w:t>
+      </w:r>
+    </w:p>
+    <w:p>
+      <w:pPr>
+        <w:pStyle w:val="paragraph"/>
+      </w:pPr>
+      <w:r>
+        <w:t>Two university students cannot possibly outclass a whole company with many resources and tons of employees, however a bigger company can!</w:t>
+      </w:r>
+    </w:p>
+    <w:p>
+      <w:pPr>
+        <w:pStyle w:val="paragraph"/>
+      </w:pPr>
+      <w:r>
+        <w:t>We plan on using Instagram’s methods for implementing overlapping features.</w:t>
+      </w:r>
+    </w:p>
+    <w:p>
+      <w:pPr>
+        <w:pStyle w:val="paragraph"/>
+      </w:pPr>
+    </w:p>
+    <w:p>
+      <w:pPr>
+        <w:pStyle w:val="Subsection"/>
+      </w:pPr>
+      <w:r>
         <w:lastRenderedPageBreak/>
-        <w:t>Problem Statement</w:t>
-      </w:r>
-      <w:bookmarkEnd w:id="11"/>
+        <w:t>Instagram</w:t>
+      </w:r>
+    </w:p>
+    <w:p>
+      <w:pPr>
+        <w:pStyle w:val="paragraph"/>
+      </w:pPr>
+      <w:r>
+        <w:t xml:space="preserve">With over 12 years of experience and hundreds of millions of dollars sunk into making the perfect UI/UX design, Instagram successfully changed the way people think when using applications, for example you cannot </w:t>
+      </w:r>
+      <w:proofErr w:type="gramStart"/>
+      <w:r>
+        <w:t>possible</w:t>
+      </w:r>
+      <w:proofErr w:type="gramEnd"/>
+      <w:r>
+        <w:t xml:space="preserve"> have a hard time navigating through the application or difficulty using a feature</w:t>
+      </w:r>
+      <w:r>
+        <w:t>,</w:t>
+      </w:r>
       <w:r>
         <w:t xml:space="preserve"> </w:t>
       </w:r>
-    </w:p>
-    <w:p>
-      <w:pPr>
-        <w:pStyle w:val="Section"/>
-      </w:pPr>
-    </w:p>
-    <w:p>
-      <w:pPr>
-        <w:pStyle w:val="paragraph"/>
-      </w:pPr>
-      <w:r>
-        <w:t>We listed the reasons as subsections ordered by importance.</w:t>
-      </w:r>
-    </w:p>
-    <w:p/>
+      <w:r>
+        <w:t>so</w:t>
+      </w:r>
+      <w:r>
+        <w:t xml:space="preserve"> we plan on mimicking the way </w:t>
+      </w:r>
+      <w:r>
+        <w:t>Instagram</w:t>
+      </w:r>
+      <w:r>
+        <w:t xml:space="preserve"> implement features to make the best possible Anime fanbase application.</w:t>
+      </w:r>
+    </w:p>
+    <w:p>
+      <w:pPr>
+        <w:pStyle w:val="paragraph"/>
+      </w:pPr>
+    </w:p>
+    <w:p>
+      <w:pPr>
+        <w:pStyle w:val="paragraph"/>
+        <w:rPr>
+          <w:b/>
+          <w:bCs w:val="0"/>
+        </w:rPr>
+      </w:pPr>
+    </w:p>
     <w:p>
       <w:pPr>
         <w:pStyle w:val="Subsection"/>
-      </w:pPr>
-      <w:r>
-        <w:t xml:space="preserve">Fulfillment </w:t>
-      </w:r>
-    </w:p>
-    <w:p>
-      <w:pPr>
-        <w:pStyle w:val="paragraph"/>
-      </w:pPr>
-      <w:r>
-        <w:t>S</w:t>
-      </w:r>
-      <w:r>
-        <w:t>tudy</w:t>
-      </w:r>
-      <w:r>
-        <w:t xml:space="preserve"> shows that many introverts tend to relate to Japanese media (e. g. Manga, Anime),</w:t>
-      </w:r>
-    </w:p>
-    <w:p>
-      <w:pPr>
-        <w:pStyle w:val="paragraph"/>
-      </w:pPr>
-      <w:r>
-        <w:t xml:space="preserve">And this study done in many </w:t>
-      </w:r>
-      <w:r>
-        <w:t xml:space="preserve">foreign </w:t>
-      </w:r>
-      <w:r>
-        <w:t xml:space="preserve">countries including the U.K. and the U.S.A and recently </w:t>
-      </w:r>
-    </w:p>
-    <w:p>
-      <w:pPr>
-        <w:pStyle w:val="paragraph"/>
-      </w:pPr>
-      <w:r>
-        <w:t xml:space="preserve">in </w:t>
-      </w:r>
-      <w:r>
-        <w:t>Arab states of the Persian Gulf</w:t>
-      </w:r>
-      <w:r>
-        <w:t xml:space="preserve"> (the Gulf countries).</w:t>
-      </w:r>
-    </w:p>
-    <w:p>
-      <w:pPr>
-        <w:pStyle w:val="paragraph"/>
-      </w:pPr>
-      <w:r>
-        <w:t>around 100 million people watch anime. And it is increasing exponentially day by day</w:t>
-      </w:r>
-      <w:r>
-        <w:t xml:space="preserve">, </w:t>
-      </w:r>
-    </w:p>
-    <w:p>
-      <w:pPr>
-        <w:pStyle w:val="paragraph"/>
-      </w:pPr>
-      <w:r>
-        <w:t>especially in this period of time.</w:t>
-      </w:r>
-    </w:p>
-    <w:p>
-      <w:pPr>
-        <w:pStyle w:val="paragraph"/>
-      </w:pPr>
-      <w:r>
-        <w:t xml:space="preserve">So, we aim fulfill these people by making an application that will help them make new </w:t>
-      </w:r>
-    </w:p>
-    <w:p>
-      <w:pPr>
-        <w:pStyle w:val="paragraph"/>
-      </w:pPr>
-      <w:r>
-        <w:t xml:space="preserve">connections and communicate with people from all around the world sharing similar </w:t>
-      </w:r>
-    </w:p>
-    <w:p>
-      <w:pPr>
-        <w:pStyle w:val="paragraph"/>
-      </w:pPr>
-      <w:r>
-        <w:t>interests.</w:t>
-      </w:r>
-    </w:p>
-    <w:p>
-      <w:pPr>
-        <w:pStyle w:val="paragraph"/>
-      </w:pPr>
-    </w:p>
-    <w:p>
-      <w:pPr>
-        <w:pStyle w:val="Subsection"/>
-      </w:pPr>
-      <w:r>
-        <w:t>Money Making Machines</w:t>
-      </w:r>
-    </w:p>
-    <w:p>
-      <w:pPr>
-        <w:pStyle w:val="paragraph"/>
-      </w:pPr>
-      <w:r>
-        <w:t xml:space="preserve">In recent years the most popular anime studios (e. g. Mad House, Ufotable, Kyoto Animation) have created a new marketing scheme that is adaptable to new trends which is whenever that they plan to animate new Mangas, they work on a short exciting </w:t>
-      </w:r>
-      <w:r>
-        <w:t>trailer</w:t>
-      </w:r>
-      <w:r>
-        <w:t xml:space="preserve"> and pay anime related pages on popular social medias to post a meme (Funny picture / video) or an AMV, now these pages usually relay on making the AMV on a computer with paid software for editing and spending around (1-5) hours on making the AMV even more exciting </w:t>
-      </w:r>
-    </w:p>
-    <w:p>
-      <w:pPr>
-        <w:pStyle w:val="paragraph"/>
-      </w:pPr>
-    </w:p>
-    <w:p>
-      <w:pPr>
-        <w:pStyle w:val="Subsection"/>
-      </w:pPr>
-    </w:p>
-    <w:p>
-      <w:pPr>
-        <w:pStyle w:val="Section"/>
-      </w:pPr>
-    </w:p>
-    <w:p>
-      <w:pPr>
-        <w:pStyle w:val="Section"/>
-      </w:pPr>
-    </w:p>
-    <w:p>
-      <w:pPr>
-        <w:pStyle w:val="paragraph"/>
-      </w:pPr>
-    </w:p>
-    <w:p>
-      <w:pPr>
-        <w:pStyle w:val="paragraph"/>
-      </w:pPr>
-    </w:p>
-    <w:p>
-      <w:pPr>
-        <w:pStyle w:val="paragraph"/>
-      </w:pPr>
-    </w:p>
-    <w:p>
-      <w:pPr>
-        <w:pStyle w:val="paragraph"/>
-      </w:pPr>
-    </w:p>
-    <w:p>
-      <w:pPr>
-        <w:pStyle w:val="Section"/>
-      </w:pPr>
-      <w:bookmarkStart w:id="12" w:name="_Toc310349227"/>
-      <w:r>
-        <w:lastRenderedPageBreak/>
-        <w:t>1.3 Related Work</w:t>
-      </w:r>
-      <w:bookmarkEnd w:id="12"/>
-    </w:p>
-    <w:p>
-      <w:pPr>
-        <w:pStyle w:val="paragraph"/>
-      </w:pPr>
-      <w:r>
-        <w:t>Discuss in detail systems that are similar to your system. Provide a critical evaluation of these systems and explain how your system compares to them. Clearly mention if your system uses ideas/features from these systems.</w:t>
-      </w:r>
+        <w:numPr>
+          <w:ilvl w:val="0"/>
+          <w:numId w:val="0"/>
+        </w:numPr>
+        <w:ind w:left="720"/>
+      </w:pPr>
     </w:p>
     <w:p>
       <w:pPr>
@@ -2152,6 +2373,7 @@
         </w:numPr>
       </w:pPr>
       <w:r>
+        <w:lastRenderedPageBreak/>
         <w:t>requirement identification (</w:t>
       </w:r>
       <w:proofErr w:type="spellStart"/>
@@ -2233,7 +2455,6 @@
         </w:numPr>
       </w:pPr>
       <w:r>
-        <w:lastRenderedPageBreak/>
         <w:t>any other relevant analysis task (</w:t>
       </w:r>
       <w:proofErr w:type="gramStart"/>
@@ -2437,8 +2658,44 @@
     <w:p>
       <w:pPr>
         <w:pStyle w:val="paragraph"/>
-      </w:pPr>
-      <w:r>
+        <w:rPr>
+          <w:szCs w:val="24"/>
+        </w:rPr>
+      </w:pPr>
+      <w:r>
+        <w:t xml:space="preserve">Team-leader: Mutlaq </w:t>
+      </w:r>
+      <w:r>
+        <w:rPr>
+          <w:szCs w:val="24"/>
+        </w:rPr>
+        <w:t>Alsadeed</w:t>
+      </w:r>
+    </w:p>
+    <w:p>
+      <w:pPr>
+        <w:pStyle w:val="paragraph"/>
+      </w:pPr>
+    </w:p>
+    <w:p>
+      <w:pPr>
+        <w:pStyle w:val="Section"/>
+      </w:pPr>
+    </w:p>
+    <w:p>
+      <w:pPr>
+        <w:pStyle w:val="Section"/>
+      </w:pPr>
+      <w:r>
+        <w:t>xxxxxxxxxxxxxxxxxxxxxxxxxxxxxxx</w:t>
+      </w:r>
+    </w:p>
+    <w:p>
+      <w:pPr>
+        <w:pStyle w:val="paragraph"/>
+      </w:pPr>
+      <w:r>
+        <w:lastRenderedPageBreak/>
         <w:t>Discuss the roles and responsibilities of each team-member in relation to each of the tasks. Be specific and provide enough details to allow an outsider to judge the workload for each team-member.</w:t>
       </w:r>
     </w:p>
@@ -2598,6 +2855,7 @@
         <w:pStyle w:val="paragraph"/>
       </w:pPr>
       <w:r>
+        <w:lastRenderedPageBreak/>
         <w:t>A stakeholder is any person or entity that is affected by the system or affects in in any sense. In other words, the stakeholders of the system are any users or entities that have an effect on the system requirements.</w:t>
       </w:r>
     </w:p>
@@ -3315,23 +3573,7 @@
           <w:iCs/>
           <w:shd w:val="clear" w:color="auto" w:fill="FFFFFF"/>
         </w:rPr>
-        <w:t xml:space="preserve">Personality, Gender, and Age in the Language of </w:t>
-      </w:r>
-      <w:r>
-        <w:rPr>
-          <w:i/>
-          <w:iCs/>
-          <w:shd w:val="clear" w:color="auto" w:fill="FFFFFF"/>
-        </w:rPr>
-        <w:t>social media</w:t>
-      </w:r>
-      <w:r>
-        <w:rPr>
-          <w:i/>
-          <w:iCs/>
-          <w:shd w:val="clear" w:color="auto" w:fill="FFFFFF"/>
-        </w:rPr>
-        <w:t>: The Open-Vocabulary Approach</w:t>
+        <w:t>Personality, Gender, and Age in the Language of social media: The Open-Vocabulary Approach</w:t>
       </w:r>
       <w:r>
         <w:rPr>
@@ -5184,6 +5426,119 @@
     </w:lvl>
   </w:abstractNum>
   <w:abstractNum w:abstractNumId="17" w15:restartNumberingAfterBreak="0">
+    <w:nsid w:val="3C1A6093"/>
+    <w:multiLevelType w:val="multilevel"/>
+    <w:tmpl w:val="73D63EE8"/>
+    <w:lvl w:ilvl="0">
+      <w:start w:val="1"/>
+      <w:numFmt w:val="decimal"/>
+      <w:lvlText w:val="%1"/>
+      <w:lvlJc w:val="left"/>
+      <w:pPr>
+        <w:ind w:left="465" w:hanging="465"/>
+      </w:pPr>
+      <w:rPr>
+        <w:rFonts w:hint="default"/>
+      </w:rPr>
+    </w:lvl>
+    <w:lvl w:ilvl="1">
+      <w:start w:val="1"/>
+      <w:numFmt w:val="decimal"/>
+      <w:lvlText w:val="%1.%2"/>
+      <w:lvlJc w:val="left"/>
+      <w:pPr>
+        <w:ind w:left="720" w:hanging="720"/>
+      </w:pPr>
+      <w:rPr>
+        <w:rFonts w:hint="default"/>
+      </w:rPr>
+    </w:lvl>
+    <w:lvl w:ilvl="2">
+      <w:start w:val="1"/>
+      <w:numFmt w:val="decimal"/>
+      <w:lvlText w:val="%1.%2.%3"/>
+      <w:lvlJc w:val="left"/>
+      <w:pPr>
+        <w:ind w:left="720" w:hanging="720"/>
+      </w:pPr>
+      <w:rPr>
+        <w:rFonts w:hint="default"/>
+      </w:rPr>
+    </w:lvl>
+    <w:lvl w:ilvl="3">
+      <w:start w:val="1"/>
+      <w:numFmt w:val="decimal"/>
+      <w:lvlText w:val="%1.%2.%3.%4"/>
+      <w:lvlJc w:val="left"/>
+      <w:pPr>
+        <w:ind w:left="1080" w:hanging="1080"/>
+      </w:pPr>
+      <w:rPr>
+        <w:rFonts w:hint="default"/>
+      </w:rPr>
+    </w:lvl>
+    <w:lvl w:ilvl="4">
+      <w:start w:val="1"/>
+      <w:numFmt w:val="decimal"/>
+      <w:lvlText w:val="%1.%2.%3.%4.%5"/>
+      <w:lvlJc w:val="left"/>
+      <w:pPr>
+        <w:ind w:left="1440" w:hanging="1440"/>
+      </w:pPr>
+      <w:rPr>
+        <w:rFonts w:hint="default"/>
+      </w:rPr>
+    </w:lvl>
+    <w:lvl w:ilvl="5">
+      <w:start w:val="1"/>
+      <w:numFmt w:val="decimal"/>
+      <w:lvlText w:val="%1.%2.%3.%4.%5.%6"/>
+      <w:lvlJc w:val="left"/>
+      <w:pPr>
+        <w:ind w:left="1440" w:hanging="1440"/>
+      </w:pPr>
+      <w:rPr>
+        <w:rFonts w:hint="default"/>
+      </w:rPr>
+    </w:lvl>
+    <w:lvl w:ilvl="6">
+      <w:start w:val="1"/>
+      <w:numFmt w:val="decimal"/>
+      <w:lvlText w:val="%1.%2.%3.%4.%5.%6.%7"/>
+      <w:lvlJc w:val="left"/>
+      <w:pPr>
+        <w:ind w:left="1800" w:hanging="1800"/>
+      </w:pPr>
+      <w:rPr>
+        <w:rFonts w:hint="default"/>
+      </w:rPr>
+    </w:lvl>
+    <w:lvl w:ilvl="7">
+      <w:start w:val="1"/>
+      <w:numFmt w:val="decimal"/>
+      <w:lvlText w:val="%1.%2.%3.%4.%5.%6.%7.%8"/>
+      <w:lvlJc w:val="left"/>
+      <w:pPr>
+        <w:ind w:left="2160" w:hanging="2160"/>
+      </w:pPr>
+      <w:rPr>
+        <w:rFonts w:hint="default"/>
+      </w:rPr>
+    </w:lvl>
+    <w:lvl w:ilvl="8">
+      <w:start w:val="1"/>
+      <w:numFmt w:val="decimal"/>
+      <w:lvlText w:val="%1.%2.%3.%4.%5.%6.%7.%8.%9"/>
+      <w:lvlJc w:val="left"/>
+      <w:pPr>
+        <w:ind w:left="2160" w:hanging="2160"/>
+      </w:pPr>
+      <w:rPr>
+        <w:rFonts w:hint="default"/>
+      </w:rPr>
+    </w:lvl>
+  </w:abstractNum>
+  <w:abstractNum w:abstractNumId="18" w15:restartNumberingAfterBreak="0">
     <w:nsid w:val="3C2359F7"/>
     <w:multiLevelType w:val="multilevel"/>
     <w:tmpl w:val="9B5CC390"/>
@@ -5309,7 +5664,7 @@
       </w:rPr>
     </w:lvl>
   </w:abstractNum>
-  <w:abstractNum w:abstractNumId="18" w15:restartNumberingAfterBreak="0">
+  <w:abstractNum w:abstractNumId="19" w15:restartNumberingAfterBreak="0">
     <w:nsid w:val="3CA128E8"/>
     <w:multiLevelType w:val="multilevel"/>
     <w:tmpl w:val="0409001F"/>
@@ -5395,7 +5750,7 @@
       </w:pPr>
     </w:lvl>
   </w:abstractNum>
-  <w:abstractNum w:abstractNumId="19" w15:restartNumberingAfterBreak="0">
+  <w:abstractNum w:abstractNumId="20" w15:restartNumberingAfterBreak="0">
     <w:nsid w:val="3FCF2B79"/>
     <w:multiLevelType w:val="hybridMultilevel"/>
     <w:tmpl w:val="056080E6"/>
@@ -5510,7 +5865,7 @@
       </w:rPr>
     </w:lvl>
   </w:abstractNum>
-  <w:abstractNum w:abstractNumId="20" w15:restartNumberingAfterBreak="0">
+  <w:abstractNum w:abstractNumId="21" w15:restartNumberingAfterBreak="0">
     <w:nsid w:val="42B96FCC"/>
     <w:multiLevelType w:val="hybridMultilevel"/>
     <w:tmpl w:val="5A7CC260"/>
@@ -5625,7 +5980,7 @@
       </w:rPr>
     </w:lvl>
   </w:abstractNum>
-  <w:abstractNum w:abstractNumId="21" w15:restartNumberingAfterBreak="0">
+  <w:abstractNum w:abstractNumId="22" w15:restartNumberingAfterBreak="0">
     <w:nsid w:val="42CE1698"/>
     <w:multiLevelType w:val="hybridMultilevel"/>
     <w:tmpl w:val="D7DA6564"/>
@@ -5740,7 +6095,7 @@
       </w:rPr>
     </w:lvl>
   </w:abstractNum>
-  <w:abstractNum w:abstractNumId="22" w15:restartNumberingAfterBreak="0">
+  <w:abstractNum w:abstractNumId="23" w15:restartNumberingAfterBreak="0">
     <w:nsid w:val="45FF1440"/>
     <w:multiLevelType w:val="hybridMultilevel"/>
     <w:tmpl w:val="0ED6AC06"/>
@@ -5829,7 +6184,7 @@
       </w:pPr>
     </w:lvl>
   </w:abstractNum>
-  <w:abstractNum w:abstractNumId="23" w15:restartNumberingAfterBreak="0">
+  <w:abstractNum w:abstractNumId="24" w15:restartNumberingAfterBreak="0">
     <w:nsid w:val="4BE97325"/>
     <w:multiLevelType w:val="multilevel"/>
     <w:tmpl w:val="9B5CC390"/>
@@ -5955,7 +6310,7 @@
       </w:rPr>
     </w:lvl>
   </w:abstractNum>
-  <w:abstractNum w:abstractNumId="24" w15:restartNumberingAfterBreak="0">
+  <w:abstractNum w:abstractNumId="25" w15:restartNumberingAfterBreak="0">
     <w:nsid w:val="4CB753DF"/>
     <w:multiLevelType w:val="hybridMultilevel"/>
     <w:tmpl w:val="C794152C"/>
@@ -6068,7 +6423,7 @@
       </w:rPr>
     </w:lvl>
   </w:abstractNum>
-  <w:abstractNum w:abstractNumId="25" w15:restartNumberingAfterBreak="0">
+  <w:abstractNum w:abstractNumId="26" w15:restartNumberingAfterBreak="0">
     <w:nsid w:val="515B57D8"/>
     <w:multiLevelType w:val="multilevel"/>
     <w:tmpl w:val="0409001F"/>
@@ -6154,7 +6509,7 @@
       </w:pPr>
     </w:lvl>
   </w:abstractNum>
-  <w:abstractNum w:abstractNumId="26" w15:restartNumberingAfterBreak="0">
+  <w:abstractNum w:abstractNumId="27" w15:restartNumberingAfterBreak="0">
     <w:nsid w:val="518700BE"/>
     <w:multiLevelType w:val="hybridMultilevel"/>
     <w:tmpl w:val="6966030C"/>
@@ -6269,7 +6624,7 @@
       </w:rPr>
     </w:lvl>
   </w:abstractNum>
-  <w:abstractNum w:abstractNumId="27" w15:restartNumberingAfterBreak="0">
+  <w:abstractNum w:abstractNumId="28" w15:restartNumberingAfterBreak="0">
     <w:nsid w:val="5B3D04A3"/>
     <w:multiLevelType w:val="multilevel"/>
     <w:tmpl w:val="0409001F"/>
@@ -6355,7 +6710,7 @@
       </w:pPr>
     </w:lvl>
   </w:abstractNum>
-  <w:abstractNum w:abstractNumId="28" w15:restartNumberingAfterBreak="0">
+  <w:abstractNum w:abstractNumId="29" w15:restartNumberingAfterBreak="0">
     <w:nsid w:val="5DE26406"/>
     <w:multiLevelType w:val="multilevel"/>
     <w:tmpl w:val="44DAD2A4"/>
@@ -6468,7 +6823,7 @@
       </w:rPr>
     </w:lvl>
   </w:abstractNum>
-  <w:abstractNum w:abstractNumId="29" w15:restartNumberingAfterBreak="0">
+  <w:abstractNum w:abstractNumId="30" w15:restartNumberingAfterBreak="0">
     <w:nsid w:val="5FCB32BB"/>
     <w:multiLevelType w:val="hybridMultilevel"/>
     <w:tmpl w:val="7DB046D4"/>
@@ -6560,7 +6915,7 @@
       </w:pPr>
     </w:lvl>
   </w:abstractNum>
-  <w:abstractNum w:abstractNumId="30" w15:restartNumberingAfterBreak="0">
+  <w:abstractNum w:abstractNumId="31" w15:restartNumberingAfterBreak="0">
     <w:nsid w:val="654B3448"/>
     <w:multiLevelType w:val="multilevel"/>
     <w:tmpl w:val="9B5CC390"/>
@@ -6686,7 +7041,7 @@
       </w:rPr>
     </w:lvl>
   </w:abstractNum>
-  <w:abstractNum w:abstractNumId="31" w15:restartNumberingAfterBreak="0">
+  <w:abstractNum w:abstractNumId="32" w15:restartNumberingAfterBreak="0">
     <w:nsid w:val="75A1036B"/>
     <w:multiLevelType w:val="multilevel"/>
     <w:tmpl w:val="9B5CC390"/>
@@ -6812,7 +7167,7 @@
       </w:rPr>
     </w:lvl>
   </w:abstractNum>
-  <w:abstractNum w:abstractNumId="32" w15:restartNumberingAfterBreak="0">
+  <w:abstractNum w:abstractNumId="33" w15:restartNumberingAfterBreak="0">
     <w:nsid w:val="761A03E5"/>
     <w:multiLevelType w:val="hybridMultilevel"/>
     <w:tmpl w:val="1324D0BA"/>
@@ -6925,7 +7280,7 @@
       </w:rPr>
     </w:lvl>
   </w:abstractNum>
-  <w:abstractNum w:abstractNumId="33" w15:restartNumberingAfterBreak="0">
+  <w:abstractNum w:abstractNumId="34" w15:restartNumberingAfterBreak="0">
     <w:nsid w:val="79EA66D2"/>
     <w:multiLevelType w:val="multilevel"/>
     <w:tmpl w:val="9B5CC390"/>
@@ -7051,7 +7406,7 @@
       </w:rPr>
     </w:lvl>
   </w:abstractNum>
-  <w:abstractNum w:abstractNumId="34" w15:restartNumberingAfterBreak="0">
+  <w:abstractNum w:abstractNumId="35" w15:restartNumberingAfterBreak="0">
     <w:nsid w:val="7A3104A6"/>
     <w:multiLevelType w:val="hybridMultilevel"/>
     <w:tmpl w:val="131EC0B8"/>
@@ -7164,7 +7519,7 @@
       </w:rPr>
     </w:lvl>
   </w:abstractNum>
-  <w:abstractNum w:abstractNumId="35" w15:restartNumberingAfterBreak="0">
+  <w:abstractNum w:abstractNumId="36" w15:restartNumberingAfterBreak="0">
     <w:nsid w:val="7CEA00FC"/>
     <w:multiLevelType w:val="multilevel"/>
     <w:tmpl w:val="44DAD2A4"/>
@@ -7277,7 +7632,7 @@
       </w:rPr>
     </w:lvl>
   </w:abstractNum>
-  <w:abstractNum w:abstractNumId="36" w15:restartNumberingAfterBreak="0">
+  <w:abstractNum w:abstractNumId="37" w15:restartNumberingAfterBreak="0">
     <w:nsid w:val="7D7C484C"/>
     <w:multiLevelType w:val="hybridMultilevel"/>
     <w:tmpl w:val="AFEA2284"/>
@@ -7406,10 +7761,10 @@
     <w:abstractNumId w:val="4"/>
   </w:num>
   <w:num w:numId="6">
-    <w:abstractNumId w:val="33"/>
+    <w:abstractNumId w:val="34"/>
   </w:num>
   <w:num w:numId="7">
-    <w:abstractNumId w:val="17"/>
+    <w:abstractNumId w:val="18"/>
   </w:num>
   <w:num w:numId="8">
     <w:abstractNumId w:val="9"/>
@@ -7421,10 +7776,10 @@
     <w:abstractNumId w:val="8"/>
   </w:num>
   <w:num w:numId="11">
-    <w:abstractNumId w:val="35"/>
+    <w:abstractNumId w:val="36"/>
   </w:num>
   <w:num w:numId="12">
-    <w:abstractNumId w:val="22"/>
+    <w:abstractNumId w:val="23"/>
   </w:num>
   <w:num w:numId="13">
     <w:abstractNumId w:val="7"/>
@@ -7433,28 +7788,28 @@
     <w:abstractNumId w:val="11"/>
   </w:num>
   <w:num w:numId="15">
-    <w:abstractNumId w:val="28"/>
+    <w:abstractNumId w:val="29"/>
   </w:num>
   <w:num w:numId="16">
+    <w:abstractNumId w:val="32"/>
+  </w:num>
+  <w:num w:numId="17">
     <w:abstractNumId w:val="31"/>
   </w:num>
-  <w:num w:numId="17">
-    <w:abstractNumId w:val="30"/>
-  </w:num>
   <w:num w:numId="18">
-    <w:abstractNumId w:val="23"/>
+    <w:abstractNumId w:val="24"/>
   </w:num>
   <w:num w:numId="19">
     <w:abstractNumId w:val="15"/>
   </w:num>
   <w:num w:numId="20">
-    <w:abstractNumId w:val="29"/>
+    <w:abstractNumId w:val="30"/>
   </w:num>
   <w:num w:numId="21">
-    <w:abstractNumId w:val="34"/>
+    <w:abstractNumId w:val="35"/>
   </w:num>
   <w:num w:numId="22">
-    <w:abstractNumId w:val="20"/>
+    <w:abstractNumId w:val="21"/>
   </w:num>
   <w:num w:numId="23">
     <w:abstractNumId w:val="13"/>
@@ -7463,25 +7818,25 @@
     <w:abstractNumId w:val="3"/>
   </w:num>
   <w:num w:numId="25">
-    <w:abstractNumId w:val="21"/>
+    <w:abstractNumId w:val="22"/>
   </w:num>
   <w:num w:numId="26">
-    <w:abstractNumId w:val="26"/>
+    <w:abstractNumId w:val="27"/>
   </w:num>
   <w:num w:numId="27">
-    <w:abstractNumId w:val="19"/>
+    <w:abstractNumId w:val="20"/>
   </w:num>
   <w:num w:numId="28">
     <w:abstractNumId w:val="16"/>
   </w:num>
   <w:num w:numId="29">
-    <w:abstractNumId w:val="36"/>
+    <w:abstractNumId w:val="37"/>
   </w:num>
   <w:num w:numId="30">
     <w:abstractNumId w:val="5"/>
   </w:num>
   <w:num w:numId="31">
-    <w:abstractNumId w:val="24"/>
+    <w:abstractNumId w:val="25"/>
   </w:num>
   <w:num w:numId="32">
     <w:abstractNumId w:val="14"/>
@@ -7490,19 +7845,22 @@
     <w:abstractNumId w:val="6"/>
   </w:num>
   <w:num w:numId="34">
-    <w:abstractNumId w:val="32"/>
+    <w:abstractNumId w:val="33"/>
   </w:num>
   <w:num w:numId="35">
-    <w:abstractNumId w:val="27"/>
+    <w:abstractNumId w:val="28"/>
   </w:num>
   <w:num w:numId="36">
-    <w:abstractNumId w:val="25"/>
+    <w:abstractNumId w:val="26"/>
   </w:num>
   <w:num w:numId="37">
     <w:abstractNumId w:val="10"/>
   </w:num>
   <w:num w:numId="38">
-    <w:abstractNumId w:val="18"/>
+    <w:abstractNumId w:val="19"/>
+  </w:num>
+  <w:num w:numId="39">
+    <w:abstractNumId w:val="17"/>
   </w:num>
 </w:numbering>
 </file>
@@ -7933,6 +8291,7 @@
   <w:style w:type="character" w:default="1" w:styleId="DefaultParagraphFont">
     <w:name w:val="Default Paragraph Font"/>
     <w:uiPriority w:val="1"/>
+    <w:semiHidden/>
     <w:unhideWhenUsed/>
   </w:style>
   <w:style w:type="table" w:default="1" w:styleId="TableNormal">

</xml_diff>